<commit_message>
Tweaks to job advert and application form
</commit_message>
<xml_diff>
--- a/cheese/static/files/CHEESE-job-application-form.docx
+++ b/cheese/static/files/CHEESE-job-application-form.docx
@@ -72,8 +72,6 @@
       <w:r>
         <w:t>Cold Homes Energy Efficiency Survey Experts</w:t>
       </w:r>
-      <w:bookmarkStart w:id="0" w:name="_GoBack"/>
-      <w:bookmarkEnd w:id="0"/>
     </w:p>
     <w:p>
       <w:pPr>
@@ -1463,8 +1461,70 @@
         <w:rPr>
           <w:lang w:val="en-US"/>
         </w:rPr>
-        <w:t>I declare that the information given in this application is, to the best of my knowledge, complete and correct and that it may be used for purposes registered by Self Help Community Housing Association under the Data Protection Act.  I understand that if, after appointment, any information is found to be inaccurate this may lead to disciplinary action or dismissal without notice.</w:t>
-      </w:r>
+        <w:t xml:space="preserve">I declare that the information given in this application is, to the best of my knowledge, complete and correct and that it may be used for purposes </w:t>
+      </w:r>
+      <w:r>
+        <w:rPr>
+          <w:lang w:val="en-US"/>
+        </w:rPr>
+        <w:t>outlined</w:t>
+      </w:r>
+      <w:r>
+        <w:rPr>
+          <w:lang w:val="en-US"/>
+        </w:rPr>
+        <w:t xml:space="preserve"> by </w:t>
+      </w:r>
+      <w:r>
+        <w:rPr>
+          <w:lang w:val="en-US"/>
+        </w:rPr>
+        <w:t>The C.H.E.E.S.E. Project</w:t>
+      </w:r>
+      <w:r>
+        <w:rPr>
+          <w:lang w:val="en-US"/>
+        </w:rPr>
+        <w:t xml:space="preserve"> </w:t>
+      </w:r>
+      <w:r>
+        <w:rPr>
+          <w:lang w:val="en-US"/>
+        </w:rPr>
+        <w:t xml:space="preserve">for its staff and members </w:t>
+      </w:r>
+      <w:r>
+        <w:rPr>
+          <w:lang w:val="en-US"/>
+        </w:rPr>
+        <w:t xml:space="preserve">under the </w:t>
+      </w:r>
+      <w:r>
+        <w:rPr>
+          <w:lang w:val="en-US"/>
+        </w:rPr>
+        <w:t xml:space="preserve">EU GDPR (full details here: </w:t>
+      </w:r>
+      <w:r>
+        <w:rPr>
+          <w:lang w:val="en-US"/>
+        </w:rPr>
+        <w:t>https://cheeseproject.co.uk/privacy-notice-staff-and-members</w:t>
+      </w:r>
+      <w:r>
+        <w:rPr>
+          <w:lang w:val="en-US"/>
+        </w:rPr>
+        <w:t>)</w:t>
+      </w:r>
+      <w:r>
+        <w:rPr>
+          <w:lang w:val="en-US"/>
+        </w:rPr>
+        <w:t>.  I understand that if, after appointment, any information is found to be inaccurate this may lead to disciplinary action or dismissal without notice.</w:t>
+      </w:r>
+      <w:bookmarkStart w:id="0" w:name="_GoBack"/>
+      <w:bookmarkEnd w:id="0"/>
     </w:p>
     <w:p>
       <w:pPr>
@@ -2670,7 +2730,7 @@
 </file>
 
 <file path=customXml/itemProps1.xml><?xml version="1.0" encoding="utf-8"?>
-<ds:datastoreItem xmlns:ds="http://schemas.openxmlformats.org/officeDocument/2006/customXml" ds:itemID="{C6751960-1D14-A44A-A3A6-35639C2E34E4}">
+<ds:datastoreItem xmlns:ds="http://schemas.openxmlformats.org/officeDocument/2006/customXml" ds:itemID="{5A3F9747-845A-7D48-9872-1F846BE06672}">
   <ds:schemaRefs>
     <ds:schemaRef ds:uri="http://schemas.openxmlformats.org/officeDocument/2006/bibliography"/>
   </ds:schemaRefs>

</xml_diff>